<commit_message>
Fixed after demo Lab1.
</commit_message>
<xml_diff>
--- a/Lab1_questions.docx
+++ b/Lab1_questions.docx
@@ -21,12 +21,25 @@
         <w:rPr>
           <w:b/>
         </w:rPr>
-        <w:t xml:space="preserve">Why do we validate data before sending it to the server at client­side, as opposed to just letting the server validate data before using it? What we get and what we lose by it? </w:t>
+        <w:t xml:space="preserve">Why do we validate data before sending it to the server at </w:t>
+      </w:r>
+      <w:proofErr w:type="spellStart"/>
+      <w:r>
+        <w:rPr>
+          <w:b/>
+        </w:rPr>
+        <w:t>client­side</w:t>
+      </w:r>
+      <w:proofErr w:type="spellEnd"/>
+      <w:r>
+        <w:rPr>
+          <w:b/>
+        </w:rPr>
+        <w:t xml:space="preserve">, as opposed to just letting the server validate data before using it? What we get and what we lose by it? </w:t>
       </w:r>
     </w:p>
     <w:p>
       <w:pPr>
-        <w:ind w:left="360"/>
         <w:rPr>
           <w:rFonts w:ascii="Times New Roman" w:hAnsi="Times New Roman" w:cs="Times New Roman"/>
         </w:rPr>
@@ -96,12 +109,32 @@
         <w:rPr>
           <w:b/>
         </w:rPr>
-        <w:t>How do you think Single Page Applications can contribute to the future of the web? What is their advantages and disadvantages from usage and development point of views?</w:t>
+        <w:t xml:space="preserve">How do you think Single Page Applications can contribute to the future of the web? What </w:t>
+      </w:r>
+      <w:proofErr w:type="gramStart"/>
+      <w:r>
+        <w:rPr>
+          <w:b/>
+        </w:rPr>
+        <w:t>is</w:t>
+      </w:r>
+      <w:proofErr w:type="gramEnd"/>
+      <w:r>
+        <w:rPr>
+          <w:b/>
+        </w:rPr>
+        <w:t xml:space="preserve"> their advantages and disadvantages from usage and development point of views?</w:t>
       </w:r>
     </w:p>
     <w:p>
       <w:r>
-        <w:t>I like the idea of Single Page Applications. The main advantage is that only one HTML page is downloaded which means that the user URL doesn’t change. Even though calls to a server can be made, the user can potentially use the entire web application after the first HTML file (with CSS and scripts etc.) has been downloaded and rendered. I see a clear advantage on mobile where you might see only a small part of the application at any given moment and loading a new HTML might break you</w:t>
+        <w:t xml:space="preserve">I like the idea of Single Page Applications. The main advantage is that only one HTML page is downloaded which means that the user URL doesn’t change. Even though calls to a server can be made, the user can potentially use the entire web application after the first HTML file (with CSS </w:t>
+      </w:r>
+      <w:r>
+        <w:t xml:space="preserve">files </w:t>
+      </w:r>
+      <w:r>
+        <w:t>and scripts etc.) has been downloaded and rendered. I see a clear advantage on mobile where you might see only a small part of the application at any given moment and loading a new HTML might break you</w:t>
       </w:r>
       <w:r>
         <w:t xml:space="preserve"> out of a fluid web experience.</w:t>
@@ -110,10 +143,13 @@
     <w:p/>
     <w:p>
       <w:r>
-        <w:t>A disadvantage for developers is that it might be easier to get an overview of the application if different parts are split up on different pages and it might be easier for multiple developers to work on the same application but it is always important to put the user first.</w:t>
+        <w:t xml:space="preserve">A disadvantage for developers is that it might be easier to get an overview of the application if different parts are split up on different pages and it might be easier for multiple developers to work on the same application but it is always </w:t>
       </w:r>
       <w:bookmarkStart w:id="0" w:name="_GoBack"/>
       <w:bookmarkEnd w:id="0"/>
+      <w:r>
+        <w:t>important to put the user first.</w:t>
+      </w:r>
     </w:p>
     <w:p>
       <w:pPr>

</xml_diff>